<commit_message>
update pet image img type to URL string.
</commit_message>
<xml_diff>
--- a/docs/DB_Proposal_petAdoption.docx
+++ b/docs/DB_Proposal_petAdoption.docx
@@ -419,21 +419,7 @@
           <w:rFonts w:ascii="Consolas" w:hAnsi="Consolas" w:cs="Consolas"/>
           <w:color w:val="996801"/>
         </w:rPr>
-        <w:t>“</w:t>
-      </w:r>
-      <w:r>
-        <w:rPr>
-          <w:rFonts w:ascii="Consolas" w:hAnsi="Consolas" w:cs="Consolas"/>
-          <w:color w:val="996801"/>
-        </w:rPr>
-        <w:t>mobilePhone</w:t>
-      </w:r>
-      <w:r>
-        <w:rPr>
-          <w:rFonts w:ascii="Consolas" w:hAnsi="Consolas" w:cs="Consolas"/>
-          <w:color w:val="996801"/>
-        </w:rPr>
-        <w:t xml:space="preserve">” </w:t>
+        <w:t xml:space="preserve">“mobilePhone” </w:t>
       </w:r>
       <w:r>
         <w:rPr>
@@ -447,28 +433,7 @@
           <w:rFonts w:ascii="Consolas" w:hAnsi="Consolas" w:cs="Consolas"/>
           <w:color w:val="50A24F"/>
         </w:rPr>
-        <w:t>“</w:t>
-      </w:r>
-      <w:r>
-        <w:rPr>
-          <w:rFonts w:ascii="Consolas" w:hAnsi="Consolas" w:cs="Consolas"/>
-          <w:color w:val="50A24F"/>
-        </w:rPr>
-        <w:t>201-555-1212</w:t>
-      </w:r>
-      <w:r>
-        <w:rPr>
-          <w:rFonts w:ascii="Consolas" w:hAnsi="Consolas" w:cs="Consolas"/>
-          <w:color w:val="50A24F"/>
-        </w:rPr>
-        <w:t>”</w:t>
-      </w:r>
-      <w:r>
-        <w:rPr>
-          <w:rFonts w:ascii="Consolas" w:hAnsi="Consolas" w:cs="Consolas"/>
-          <w:color w:val="50A24F"/>
-        </w:rPr>
-        <w:t>,</w:t>
+        <w:t>“201-555-1212”,</w:t>
       </w:r>
     </w:p>
     <w:p>
@@ -487,14 +452,7 @@
           <w:rFonts w:ascii="Consolas" w:hAnsi="Consolas" w:cs="Consolas"/>
           <w:color w:val="996801"/>
         </w:rPr>
-        <w:t>"streetAddress</w:t>
-      </w:r>
-      <w:r>
-        <w:rPr>
-          <w:rFonts w:ascii="Consolas" w:hAnsi="Consolas" w:cs="Consolas"/>
-          <w:color w:val="996801"/>
-        </w:rPr>
-        <w:t xml:space="preserve">" </w:t>
+        <w:t xml:space="preserve">"streetAddress" </w:t>
       </w:r>
       <w:r>
         <w:rPr>
@@ -508,35 +466,7 @@
           <w:rFonts w:ascii="Consolas" w:hAnsi="Consolas" w:cs="Consolas"/>
           <w:color w:val="50A24F"/>
         </w:rPr>
-        <w:t>"</w:t>
-      </w:r>
-      <w:r>
-        <w:rPr>
-          <w:rFonts w:ascii="Consolas" w:hAnsi="Consolas" w:cs="Consolas"/>
-          <w:color w:val="50A24F"/>
-        </w:rPr>
-        <w:t>333 River Street</w:t>
-      </w:r>
-      <w:r>
-        <w:rPr>
-          <w:rFonts w:ascii="Consolas" w:hAnsi="Consolas" w:cs="Consolas"/>
-          <w:color w:val="50A24F"/>
-        </w:rPr>
-        <w:t xml:space="preserve"> </w:t>
-      </w:r>
-      <w:r>
-        <w:rPr>
-          <w:rFonts w:ascii="Consolas" w:hAnsi="Consolas" w:cs="Consolas"/>
-          <w:color w:val="50A24F"/>
-        </w:rPr>
-        <w:t>"</w:t>
-      </w:r>
-      <w:r>
-        <w:rPr>
-          <w:rFonts w:ascii="Consolas" w:hAnsi="Consolas" w:cs="Consolas"/>
-          <w:color w:val="50A24F"/>
-        </w:rPr>
-        <w:t>,</w:t>
+        <w:t>"333 River Street ",</w:t>
       </w:r>
     </w:p>
     <w:p>
@@ -635,14 +565,7 @@
           <w:rFonts w:ascii="Consolas" w:hAnsi="Consolas" w:cs="Consolas"/>
           <w:color w:val="996801"/>
         </w:rPr>
-        <w:t>"zipcode</w:t>
-      </w:r>
-      <w:r>
-        <w:rPr>
-          <w:rFonts w:ascii="Consolas" w:hAnsi="Consolas" w:cs="Consolas"/>
-          <w:color w:val="996801"/>
-        </w:rPr>
-        <w:t xml:space="preserve">" </w:t>
+        <w:t xml:space="preserve">"zipcode" </w:t>
       </w:r>
       <w:r>
         <w:rPr>
@@ -656,14 +579,7 @@
           <w:rFonts w:ascii="Consolas" w:hAnsi="Consolas" w:cs="Consolas"/>
           <w:color w:val="50A24F"/>
         </w:rPr>
-        <w:t>"07030</w:t>
-      </w:r>
-      <w:r>
-        <w:rPr>
-          <w:rFonts w:ascii="Consolas" w:hAnsi="Consolas" w:cs="Consolas"/>
-          <w:color w:val="50A24F"/>
-        </w:rPr>
-        <w:t>"</w:t>
+        <w:t>"07030"</w:t>
       </w:r>
       <w:r>
         <w:rPr>
@@ -729,14 +645,7 @@
           <w:rFonts w:ascii="Consolas" w:hAnsi="Consolas" w:cs="Consolas"/>
           <w:color w:val="996801"/>
         </w:rPr>
-        <w:t>"p</w:t>
-      </w:r>
-      <w:r>
-        <w:rPr>
-          <w:rFonts w:ascii="Consolas" w:hAnsi="Consolas" w:cs="Consolas"/>
-          <w:color w:val="996801"/>
-        </w:rPr>
-        <w:t xml:space="preserve">assword" </w:t>
+        <w:t xml:space="preserve">"password" </w:t>
       </w:r>
       <w:r>
         <w:rPr>
@@ -851,14 +760,7 @@
           <w:rFonts w:ascii="Consolas" w:hAnsi="Consolas" w:cs="Consolas"/>
           <w:color w:val="996801"/>
         </w:rPr>
-        <w:t>"order</w:t>
-      </w:r>
-      <w:r>
-        <w:rPr>
-          <w:rFonts w:ascii="Consolas" w:hAnsi="Consolas" w:cs="Consolas"/>
-          <w:color w:val="996801"/>
-        </w:rPr>
-        <w:t xml:space="preserve">Array" </w:t>
+        <w:t xml:space="preserve">"orderArray" </w:t>
       </w:r>
       <w:r>
         <w:rPr>
@@ -872,28 +774,14 @@
           <w:rFonts w:ascii="Consolas" w:hAnsi="Consolas" w:cs="Consolas"/>
           <w:color w:val="50A24F"/>
         </w:rPr>
-        <w:t>transId1, transId2…</w:t>
-      </w:r>
-      <w:r>
-        <w:rPr>
-          <w:rFonts w:ascii="Consolas" w:hAnsi="Consolas" w:cs="Consolas"/>
-          <w:color w:val="50A24F"/>
-        </w:rPr>
-        <w:t xml:space="preserve"> </w:t>
-      </w:r>
-      <w:r>
-        <w:rPr>
-          <w:rFonts w:ascii="Consolas" w:hAnsi="Consolas" w:cs="Consolas"/>
-          <w:color w:val="383A42"/>
-        </w:rPr>
-        <w:t>]</w:t>
-      </w:r>
-      <w:r>
-        <w:rPr>
-          <w:rFonts w:ascii="Consolas" w:hAnsi="Consolas" w:cs="Consolas"/>
-          <w:color w:val="383A42"/>
-        </w:rPr>
-        <w:t>,</w:t>
+        <w:t xml:space="preserve">transId1, transId2… </w:t>
+      </w:r>
+      <w:r>
+        <w:rPr>
+          <w:rFonts w:ascii="Consolas" w:hAnsi="Consolas" w:cs="Consolas"/>
+          <w:color w:val="383A42"/>
+        </w:rPr>
+        <w:t>],</w:t>
       </w:r>
     </w:p>
     <w:p>
@@ -1448,12 +1336,6 @@
         <w:gridCol w:w="2980"/>
       </w:tblGrid>
       <w:tr>
-        <w:tblPrEx>
-          <w:tblCellMar>
-            <w:top w:w="0" w:type="dxa"/>
-            <w:bottom w:w="0" w:type="dxa"/>
-          </w:tblCellMar>
-        </w:tblPrEx>
         <w:trPr>
           <w:trHeight w:val="101"/>
         </w:trPr>
@@ -1560,12 +1442,6 @@
         </w:tc>
       </w:tr>
       <w:tr>
-        <w:tblPrEx>
-          <w:tblCellMar>
-            <w:top w:w="0" w:type="dxa"/>
-            <w:bottom w:w="0" w:type="dxa"/>
-          </w:tblCellMar>
-        </w:tblPrEx>
         <w:trPr>
           <w:trHeight w:val="88"/>
         </w:trPr>
@@ -1588,15 +1464,7 @@
                 <w:sz w:val="22"/>
                 <w:szCs w:val="22"/>
               </w:rPr>
-              <w:t>userId</w:t>
-            </w:r>
-            <w:r>
-              <w:rPr>
-                <w:rFonts w:ascii="Courier New" w:hAnsi="Courier New" w:cs="Courier New"/>
-                <w:sz w:val="22"/>
-                <w:szCs w:val="22"/>
-              </w:rPr>
-              <w:t xml:space="preserve"> </w:t>
+              <w:t xml:space="preserve">userId </w:t>
             </w:r>
           </w:p>
         </w:tc>
@@ -1648,12 +1516,6 @@
         </w:tc>
       </w:tr>
       <w:tr>
-        <w:tblPrEx>
-          <w:tblCellMar>
-            <w:top w:w="0" w:type="dxa"/>
-            <w:bottom w:w="0" w:type="dxa"/>
-          </w:tblCellMar>
-        </w:tblPrEx>
         <w:trPr>
           <w:trHeight w:val="88"/>
         </w:trPr>
@@ -1676,15 +1538,7 @@
                 <w:sz w:val="22"/>
                 <w:szCs w:val="22"/>
               </w:rPr>
-              <w:t>firstN</w:t>
-            </w:r>
-            <w:r>
-              <w:rPr>
-                <w:rFonts w:ascii="Courier New" w:hAnsi="Courier New" w:cs="Courier New"/>
-                <w:sz w:val="22"/>
-                <w:szCs w:val="22"/>
-              </w:rPr>
-              <w:t xml:space="preserve">ame </w:t>
+              <w:t xml:space="preserve">firstName </w:t>
             </w:r>
           </w:p>
         </w:tc>
@@ -1730,26 +1584,12 @@
                 <w:sz w:val="22"/>
                 <w:szCs w:val="22"/>
               </w:rPr>
-              <w:t xml:space="preserve">First </w:t>
-            </w:r>
-            <w:r>
-              <w:rPr>
-                <w:rFonts w:ascii="Courier New" w:hAnsi="Courier New" w:cs="Courier New"/>
-                <w:sz w:val="22"/>
-                <w:szCs w:val="22"/>
-              </w:rPr>
-              <w:t xml:space="preserve">Name of user </w:t>
+              <w:t xml:space="preserve">First Name of user </w:t>
             </w:r>
           </w:p>
         </w:tc>
       </w:tr>
       <w:tr>
-        <w:tblPrEx>
-          <w:tblCellMar>
-            <w:top w:w="0" w:type="dxa"/>
-            <w:bottom w:w="0" w:type="dxa"/>
-          </w:tblCellMar>
-        </w:tblPrEx>
         <w:trPr>
           <w:trHeight w:val="88"/>
         </w:trPr>
@@ -1775,12 +1615,6 @@
               <w:gridCol w:w="2980"/>
             </w:tblGrid>
             <w:tr>
-              <w:tblPrEx>
-                <w:tblCellMar>
-                  <w:top w:w="0" w:type="dxa"/>
-                  <w:bottom w:w="0" w:type="dxa"/>
-                </w:tblCellMar>
-              </w:tblPrEx>
               <w:trPr>
                 <w:trHeight w:val="88"/>
               </w:trPr>
@@ -1811,15 +1645,7 @@
                       <w:sz w:val="22"/>
                       <w:szCs w:val="22"/>
                     </w:rPr>
-                    <w:t>ast</w:t>
-                  </w:r>
-                  <w:r>
-                    <w:rPr>
-                      <w:rFonts w:ascii="Courier New" w:hAnsi="Courier New" w:cs="Courier New"/>
-                      <w:sz w:val="22"/>
-                      <w:szCs w:val="22"/>
-                    </w:rPr>
-                    <w:t>N</w:t>
+                    <w:t>astN</w:t>
                   </w:r>
                   <w:r>
                     <w:rPr>
@@ -1938,12 +1764,6 @@
         </w:tc>
       </w:tr>
       <w:tr>
-        <w:tblPrEx>
-          <w:tblCellMar>
-            <w:top w:w="0" w:type="dxa"/>
-            <w:bottom w:w="0" w:type="dxa"/>
-          </w:tblCellMar>
-        </w:tblPrEx>
         <w:trPr>
           <w:trHeight w:val="88"/>
         </w:trPr>
@@ -2018,12 +1838,6 @@
         </w:tc>
       </w:tr>
       <w:tr>
-        <w:tblPrEx>
-          <w:tblCellMar>
-            <w:top w:w="0" w:type="dxa"/>
-            <w:bottom w:w="0" w:type="dxa"/>
-          </w:tblCellMar>
-        </w:tblPrEx>
         <w:trPr>
           <w:trHeight w:val="88"/>
         </w:trPr>
@@ -2098,12 +1912,6 @@
         </w:tc>
       </w:tr>
       <w:tr>
-        <w:tblPrEx>
-          <w:tblCellMar>
-            <w:top w:w="0" w:type="dxa"/>
-            <w:bottom w:w="0" w:type="dxa"/>
-          </w:tblCellMar>
-        </w:tblPrEx>
         <w:trPr>
           <w:trHeight w:val="548"/>
         </w:trPr>
@@ -2178,12 +1986,6 @@
         </w:tc>
       </w:tr>
       <w:tr>
-        <w:tblPrEx>
-          <w:tblCellMar>
-            <w:top w:w="0" w:type="dxa"/>
-            <w:bottom w:w="0" w:type="dxa"/>
-          </w:tblCellMar>
-        </w:tblPrEx>
         <w:trPr>
           <w:trHeight w:val="548"/>
         </w:trPr>
@@ -2274,12 +2076,6 @@
         </w:tc>
       </w:tr>
       <w:tr>
-        <w:tblPrEx>
-          <w:tblCellMar>
-            <w:top w:w="0" w:type="dxa"/>
-            <w:bottom w:w="0" w:type="dxa"/>
-          </w:tblCellMar>
-        </w:tblPrEx>
         <w:trPr>
           <w:trHeight w:val="212"/>
         </w:trPr>
@@ -2370,12 +2166,6 @@
         </w:tc>
       </w:tr>
       <w:tr>
-        <w:tblPrEx>
-          <w:tblCellMar>
-            <w:top w:w="0" w:type="dxa"/>
-            <w:bottom w:w="0" w:type="dxa"/>
-          </w:tblCellMar>
-        </w:tblPrEx>
         <w:trPr>
           <w:trHeight w:val="212"/>
         </w:trPr>
@@ -2450,12 +2240,6 @@
         </w:tc>
       </w:tr>
       <w:tr>
-        <w:tblPrEx>
-          <w:tblCellMar>
-            <w:top w:w="0" w:type="dxa"/>
-            <w:bottom w:w="0" w:type="dxa"/>
-          </w:tblCellMar>
-        </w:tblPrEx>
         <w:trPr>
           <w:trHeight w:val="212"/>
         </w:trPr>
@@ -2530,12 +2314,6 @@
         </w:tc>
       </w:tr>
       <w:tr>
-        <w:tblPrEx>
-          <w:tblCellMar>
-            <w:top w:w="0" w:type="dxa"/>
-            <w:bottom w:w="0" w:type="dxa"/>
-          </w:tblCellMar>
-        </w:tblPrEx>
         <w:trPr>
           <w:trHeight w:val="212"/>
         </w:trPr>
@@ -2610,12 +2388,6 @@
         </w:tc>
       </w:tr>
       <w:tr>
-        <w:tblPrEx>
-          <w:tblCellMar>
-            <w:top w:w="0" w:type="dxa"/>
-            <w:bottom w:w="0" w:type="dxa"/>
-          </w:tblCellMar>
-        </w:tblPrEx>
         <w:trPr>
           <w:trHeight w:val="88"/>
         </w:trPr>
@@ -3325,12 +3097,6 @@
         <w:gridCol w:w="2980"/>
       </w:tblGrid>
       <w:tr>
-        <w:tblPrEx>
-          <w:tblCellMar>
-            <w:top w:w="0" w:type="dxa"/>
-            <w:bottom w:w="0" w:type="dxa"/>
-          </w:tblCellMar>
-        </w:tblPrEx>
         <w:trPr>
           <w:trHeight w:val="101"/>
         </w:trPr>
@@ -3451,12 +3217,6 @@
         </w:tc>
       </w:tr>
       <w:tr>
-        <w:tblPrEx>
-          <w:tblCellMar>
-            <w:top w:w="0" w:type="dxa"/>
-            <w:bottom w:w="0" w:type="dxa"/>
-          </w:tblCellMar>
-        </w:tblPrEx>
         <w:trPr>
           <w:trHeight w:val="88"/>
         </w:trPr>
@@ -3547,12 +3307,6 @@
         </w:tc>
       </w:tr>
       <w:tr>
-        <w:tblPrEx>
-          <w:tblCellMar>
-            <w:top w:w="0" w:type="dxa"/>
-            <w:bottom w:w="0" w:type="dxa"/>
-          </w:tblCellMar>
-        </w:tblPrEx>
         <w:trPr>
           <w:trHeight w:val="88"/>
         </w:trPr>
@@ -3635,12 +3389,6 @@
         </w:tc>
       </w:tr>
       <w:tr>
-        <w:tblPrEx>
-          <w:tblCellMar>
-            <w:top w:w="0" w:type="dxa"/>
-            <w:bottom w:w="0" w:type="dxa"/>
-          </w:tblCellMar>
-        </w:tblPrEx>
         <w:trPr>
           <w:trHeight w:val="88"/>
         </w:trPr>
@@ -3666,12 +3414,6 @@
               <w:gridCol w:w="2980"/>
             </w:tblGrid>
             <w:tr>
-              <w:tblPrEx>
-                <w:tblCellMar>
-                  <w:top w:w="0" w:type="dxa"/>
-                  <w:bottom w:w="0" w:type="dxa"/>
-                </w:tblCellMar>
-              </w:tblPrEx>
               <w:trPr>
                 <w:trHeight w:val="88"/>
               </w:trPr>
@@ -3805,12 +3547,6 @@
         </w:tc>
       </w:tr>
       <w:tr>
-        <w:tblPrEx>
-          <w:tblCellMar>
-            <w:top w:w="0" w:type="dxa"/>
-            <w:bottom w:w="0" w:type="dxa"/>
-          </w:tblCellMar>
-        </w:tblPrEx>
         <w:trPr>
           <w:trHeight w:val="88"/>
         </w:trPr>
@@ -3885,12 +3621,6 @@
         </w:tc>
       </w:tr>
       <w:tr>
-        <w:tblPrEx>
-          <w:tblCellMar>
-            <w:top w:w="0" w:type="dxa"/>
-            <w:bottom w:w="0" w:type="dxa"/>
-          </w:tblCellMar>
-        </w:tblPrEx>
         <w:trPr>
           <w:trHeight w:val="88"/>
         </w:trPr>
@@ -3997,8 +3727,6 @@
         </w:rPr>
         <w:t xml:space="preserve">Payment </w:t>
       </w:r>
-      <w:bookmarkStart w:id="0" w:name="_GoBack"/>
-      <w:bookmarkEnd w:id="0"/>
       <w:r>
         <w:rPr>
           <w:rFonts w:ascii="Times New Roman" w:hAnsi="Times New Roman" w:cs="Times New Roman"/>
@@ -4045,14 +3773,7 @@
           <w:rFonts w:ascii="Consolas" w:hAnsi="Consolas" w:cs="Consolas"/>
           <w:color w:val="996801"/>
         </w:rPr>
-        <w:t>"cardName</w:t>
-      </w:r>
-      <w:r>
-        <w:rPr>
-          <w:rFonts w:ascii="Consolas" w:hAnsi="Consolas" w:cs="Consolas"/>
-          <w:color w:val="996801"/>
-        </w:rPr>
-        <w:t xml:space="preserve">" </w:t>
+        <w:t xml:space="preserve">"cardName" </w:t>
       </w:r>
       <w:r>
         <w:rPr>
@@ -4066,14 +3787,7 @@
           <w:rFonts w:ascii="Consolas" w:hAnsi="Consolas" w:cs="Consolas"/>
           <w:color w:val="50A24F"/>
         </w:rPr>
-        <w:t>"John Doe</w:t>
-      </w:r>
-      <w:r>
-        <w:rPr>
-          <w:rFonts w:ascii="Consolas" w:hAnsi="Consolas" w:cs="Consolas"/>
-          <w:color w:val="50A24F"/>
-        </w:rPr>
-        <w:t xml:space="preserve">" </w:t>
+        <w:t xml:space="preserve">"John Doe" </w:t>
       </w:r>
       <w:r>
         <w:rPr>
@@ -4099,14 +3813,7 @@
           <w:rFonts w:ascii="Consolas" w:hAnsi="Consolas" w:cs="Consolas"/>
           <w:color w:val="996801"/>
         </w:rPr>
-        <w:t>"cardNumber</w:t>
-      </w:r>
-      <w:r>
-        <w:rPr>
-          <w:rFonts w:ascii="Consolas" w:hAnsi="Consolas" w:cs="Consolas"/>
-          <w:color w:val="996801"/>
-        </w:rPr>
-        <w:t xml:space="preserve">" </w:t>
+        <w:t xml:space="preserve">"cardNumber" </w:t>
       </w:r>
       <w:r>
         <w:rPr>
@@ -4413,14 +4120,7 @@
           <w:rFonts w:ascii="Consolas" w:hAnsi="Consolas" w:cs="Consolas"/>
           <w:color w:val="50A24F"/>
         </w:rPr>
-        <w:t>"1234-1234-1234-5555</w:t>
-      </w:r>
-      <w:r>
-        <w:rPr>
-          <w:rFonts w:ascii="Consolas" w:hAnsi="Consolas" w:cs="Consolas"/>
-          <w:color w:val="50A24F"/>
-        </w:rPr>
-        <w:t xml:space="preserve">" </w:t>
+        <w:t xml:space="preserve">"1234-1234-1234-5555" </w:t>
       </w:r>
       <w:r>
         <w:rPr>
@@ -4461,14 +4161,7 @@
           <w:rFonts w:ascii="Consolas" w:hAnsi="Consolas" w:cs="Consolas"/>
           <w:color w:val="50A24F"/>
         </w:rPr>
-        <w:t>"debit</w:t>
-      </w:r>
-      <w:r>
-        <w:rPr>
-          <w:rFonts w:ascii="Consolas" w:hAnsi="Consolas" w:cs="Consolas"/>
-          <w:color w:val="50A24F"/>
-        </w:rPr>
-        <w:t xml:space="preserve">" </w:t>
+        <w:t xml:space="preserve">"debit" </w:t>
       </w:r>
       <w:r>
         <w:rPr>
@@ -4508,14 +4201,7 @@
           <w:rFonts w:ascii="Consolas" w:hAnsi="Consolas" w:cs="Consolas"/>
           <w:color w:val="50A24F"/>
         </w:rPr>
-        <w:t>"TD</w:t>
-      </w:r>
-      <w:r>
-        <w:rPr>
-          <w:rFonts w:ascii="Consolas" w:hAnsi="Consolas" w:cs="Consolas"/>
-          <w:color w:val="50A24F"/>
-        </w:rPr>
-        <w:t xml:space="preserve"> Bank" </w:t>
+        <w:t xml:space="preserve">"TD Bank" </w:t>
       </w:r>
       <w:r>
         <w:rPr>
@@ -4555,21 +4241,7 @@
           <w:rFonts w:ascii="Consolas" w:hAnsi="Consolas" w:cs="Consolas"/>
           <w:color w:val="50A24F"/>
         </w:rPr>
-        <w:t>“</w:t>
-      </w:r>
-      <w:r>
-        <w:rPr>
-          <w:rFonts w:ascii="Consolas" w:hAnsi="Consolas" w:cs="Consolas"/>
-          <w:color w:val="50A24F"/>
-        </w:rPr>
-        <w:t>09</w:t>
-      </w:r>
-      <w:r>
-        <w:rPr>
-          <w:rFonts w:ascii="Consolas" w:hAnsi="Consolas" w:cs="Consolas"/>
-          <w:color w:val="50A24F"/>
-        </w:rPr>
-        <w:t>/23”,</w:t>
+        <w:t>“09/23”,</w:t>
       </w:r>
     </w:p>
     <w:p>
@@ -4657,39 +4329,7 @@
           <w:sz w:val="28"/>
           <w:szCs w:val="28"/>
         </w:rPr>
-        <w:t>This pet</w:t>
-      </w:r>
-      <w:r>
-        <w:rPr>
-          <w:rFonts w:ascii="Times New Roman" w:hAnsi="Times New Roman" w:cs="Times New Roman"/>
-          <w:sz w:val="28"/>
-          <w:szCs w:val="28"/>
-        </w:rPr>
-        <w:t>s collection is for the purpose of storing a</w:t>
-      </w:r>
-      <w:r>
-        <w:rPr>
-          <w:rFonts w:ascii="Times New Roman" w:hAnsi="Times New Roman" w:cs="Times New Roman"/>
-          <w:sz w:val="28"/>
-          <w:szCs w:val="28"/>
-        </w:rPr>
-        <w:t>ll necessary e-commerce pet</w:t>
-      </w:r>
-      <w:r>
-        <w:rPr>
-          <w:rFonts w:ascii="Times New Roman" w:hAnsi="Times New Roman" w:cs="Times New Roman"/>
-          <w:sz w:val="28"/>
-          <w:szCs w:val="28"/>
-        </w:rPr>
-        <w:t xml:space="preserve"> information needed to allow for </w:t>
-      </w:r>
-      <w:r>
-        <w:rPr>
-          <w:rFonts w:ascii="Times New Roman" w:hAnsi="Times New Roman" w:cs="Times New Roman"/>
-          <w:sz w:val="28"/>
-          <w:szCs w:val="28"/>
-        </w:rPr>
-        <w:t>the presentation and information of the pets waiting to be adopted.</w:t>
+        <w:t>This pets collection is for the purpose of storing all necessary e-commerce pet information needed to allow for the presentation and information of the pets waiting to be adopted.</w:t>
       </w:r>
     </w:p>
     <w:p>
@@ -4792,14 +4432,7 @@
           <w:rFonts w:ascii="Consolas" w:hAnsi="Consolas" w:cs="Consolas"/>
           <w:color w:val="996801"/>
         </w:rPr>
-        <w:t>"pet</w:t>
-      </w:r>
-      <w:r>
-        <w:rPr>
-          <w:rFonts w:ascii="Consolas" w:hAnsi="Consolas" w:cs="Consolas"/>
-          <w:color w:val="996801"/>
-        </w:rPr>
-        <w:t xml:space="preserve">Id" </w:t>
+        <w:t xml:space="preserve">"petId" </w:t>
       </w:r>
       <w:r>
         <w:rPr>
@@ -4839,14 +4472,7 @@
           <w:rFonts w:ascii="Consolas" w:hAnsi="Consolas" w:cs="Consolas"/>
           <w:color w:val="996801"/>
         </w:rPr>
-        <w:t>"n</w:t>
-      </w:r>
-      <w:r>
-        <w:rPr>
-          <w:rFonts w:ascii="Consolas" w:hAnsi="Consolas" w:cs="Consolas"/>
-          <w:color w:val="996801"/>
-        </w:rPr>
-        <w:t xml:space="preserve">ame" </w:t>
+        <w:t xml:space="preserve">"name" </w:t>
       </w:r>
       <w:r>
         <w:rPr>
@@ -4860,14 +4486,7 @@
           <w:rFonts w:ascii="Consolas" w:hAnsi="Consolas" w:cs="Consolas"/>
           <w:color w:val="50A24F"/>
         </w:rPr>
-        <w:t>"fido</w:t>
-      </w:r>
-      <w:r>
-        <w:rPr>
-          <w:rFonts w:ascii="Consolas" w:hAnsi="Consolas" w:cs="Consolas"/>
-          <w:color w:val="50A24F"/>
-        </w:rPr>
-        <w:t xml:space="preserve">" </w:t>
+        <w:t xml:space="preserve">"fido" </w:t>
       </w:r>
       <w:r>
         <w:rPr>
@@ -4893,14 +4512,7 @@
           <w:rFonts w:ascii="Consolas" w:hAnsi="Consolas" w:cs="Consolas"/>
           <w:color w:val="996801"/>
         </w:rPr>
-        <w:t>"type</w:t>
-      </w:r>
-      <w:r>
-        <w:rPr>
-          <w:rFonts w:ascii="Consolas" w:hAnsi="Consolas" w:cs="Consolas"/>
-          <w:color w:val="996801"/>
-        </w:rPr>
-        <w:t xml:space="preserve">" </w:t>
+        <w:t xml:space="preserve">"type" </w:t>
       </w:r>
       <w:r>
         <w:rPr>
@@ -4914,14 +4526,7 @@
           <w:rFonts w:ascii="Consolas" w:hAnsi="Consolas" w:cs="Consolas"/>
           <w:color w:val="50A24F"/>
         </w:rPr>
-        <w:t>"Dog</w:t>
-      </w:r>
-      <w:r>
-        <w:rPr>
-          <w:rFonts w:ascii="Consolas" w:hAnsi="Consolas" w:cs="Consolas"/>
-          <w:color w:val="50A24F"/>
-        </w:rPr>
-        <w:t xml:space="preserve">" </w:t>
+        <w:t xml:space="preserve">"Dog" </w:t>
       </w:r>
       <w:r>
         <w:rPr>
@@ -4947,14 +4552,7 @@
           <w:rFonts w:ascii="Consolas" w:hAnsi="Consolas" w:cs="Consolas"/>
           <w:color w:val="996801"/>
         </w:rPr>
-        <w:t>"color</w:t>
-      </w:r>
-      <w:r>
-        <w:rPr>
-          <w:rFonts w:ascii="Consolas" w:hAnsi="Consolas" w:cs="Consolas"/>
-          <w:color w:val="996801"/>
-        </w:rPr>
-        <w:t xml:space="preserve">" </w:t>
+        <w:t xml:space="preserve">"color" </w:t>
       </w:r>
       <w:r>
         <w:rPr>
@@ -4968,14 +4566,7 @@
           <w:rFonts w:ascii="Consolas" w:hAnsi="Consolas" w:cs="Consolas"/>
           <w:color w:val="50A24F"/>
         </w:rPr>
-        <w:t>"Black</w:t>
-      </w:r>
-      <w:r>
-        <w:rPr>
-          <w:rFonts w:ascii="Consolas" w:hAnsi="Consolas" w:cs="Consolas"/>
-          <w:color w:val="50A24F"/>
-        </w:rPr>
-        <w:t xml:space="preserve">" </w:t>
+        <w:t xml:space="preserve">"Black" </w:t>
       </w:r>
       <w:r>
         <w:rPr>
@@ -5001,21 +4592,7 @@
           <w:rFonts w:ascii="Consolas" w:hAnsi="Consolas" w:cs="Consolas"/>
           <w:color w:val="996801"/>
         </w:rPr>
-        <w:t>“</w:t>
-      </w:r>
-      <w:r>
-        <w:rPr>
-          <w:rFonts w:ascii="Consolas" w:hAnsi="Consolas" w:cs="Consolas"/>
-          <w:color w:val="996801"/>
-        </w:rPr>
-        <w:t>breed</w:t>
-      </w:r>
-      <w:r>
-        <w:rPr>
-          <w:rFonts w:ascii="Consolas" w:hAnsi="Consolas" w:cs="Consolas"/>
-          <w:color w:val="996801"/>
-        </w:rPr>
-        <w:t xml:space="preserve">” </w:t>
+        <w:t xml:space="preserve">“breed” </w:t>
       </w:r>
       <w:r>
         <w:rPr>
@@ -5029,21 +4606,7 @@
           <w:rFonts w:ascii="Consolas" w:hAnsi="Consolas" w:cs="Consolas"/>
           <w:color w:val="50A24F"/>
         </w:rPr>
-        <w:t>“</w:t>
-      </w:r>
-      <w:r>
-        <w:rPr>
-          <w:rFonts w:ascii="Consolas" w:hAnsi="Consolas" w:cs="Consolas"/>
-          <w:color w:val="50A24F"/>
-        </w:rPr>
-        <w:t>Lab</w:t>
-      </w:r>
-      <w:r>
-        <w:rPr>
-          <w:rFonts w:ascii="Consolas" w:hAnsi="Consolas" w:cs="Consolas"/>
-          <w:color w:val="50A24F"/>
-        </w:rPr>
-        <w:t>”,</w:t>
+        <w:t>“Lab”,</w:t>
       </w:r>
     </w:p>
     <w:p>
@@ -5062,21 +4625,7 @@
           <w:rFonts w:ascii="Consolas" w:hAnsi="Consolas" w:cs="Consolas"/>
           <w:color w:val="996801"/>
         </w:rPr>
-        <w:t>“</w:t>
-      </w:r>
-      <w:r>
-        <w:rPr>
-          <w:rFonts w:ascii="Consolas" w:hAnsi="Consolas" w:cs="Consolas"/>
-          <w:color w:val="996801"/>
-        </w:rPr>
-        <w:t>age</w:t>
-      </w:r>
-      <w:r>
-        <w:rPr>
-          <w:rFonts w:ascii="Consolas" w:hAnsi="Consolas" w:cs="Consolas"/>
-          <w:color w:val="996801"/>
-        </w:rPr>
-        <w:t xml:space="preserve">” </w:t>
+        <w:t xml:space="preserve">“age” </w:t>
       </w:r>
       <w:r>
         <w:rPr>
@@ -5090,21 +4639,7 @@
           <w:rFonts w:ascii="Consolas" w:hAnsi="Consolas" w:cs="Consolas"/>
           <w:color w:val="50A24F"/>
         </w:rPr>
-        <w:t>“</w:t>
-      </w:r>
-      <w:r>
-        <w:rPr>
-          <w:rFonts w:ascii="Consolas" w:hAnsi="Consolas" w:cs="Consolas"/>
-          <w:color w:val="50A24F"/>
-        </w:rPr>
-        <w:t>6 months</w:t>
-      </w:r>
-      <w:r>
-        <w:rPr>
-          <w:rFonts w:ascii="Consolas" w:hAnsi="Consolas" w:cs="Consolas"/>
-          <w:color w:val="50A24F"/>
-        </w:rPr>
-        <w:t>”,</w:t>
+        <w:t>“6 months”,</w:t>
       </w:r>
     </w:p>
     <w:p>
@@ -5123,14 +4658,7 @@
           <w:rFonts w:ascii="Consolas" w:hAnsi="Consolas" w:cs="Consolas"/>
           <w:color w:val="996801"/>
         </w:rPr>
-        <w:t>"description</w:t>
-      </w:r>
-      <w:r>
-        <w:rPr>
-          <w:rFonts w:ascii="Consolas" w:hAnsi="Consolas" w:cs="Consolas"/>
-          <w:color w:val="996801"/>
-        </w:rPr>
-        <w:t xml:space="preserve">" </w:t>
+        <w:t xml:space="preserve">"description" </w:t>
       </w:r>
       <w:r>
         <w:rPr>
@@ -5144,21 +4672,7 @@
           <w:rFonts w:ascii="Consolas" w:hAnsi="Consolas" w:cs="Consolas"/>
           <w:color w:val="50A24F"/>
         </w:rPr>
-        <w:t>"</w:t>
-      </w:r>
-      <w:r>
-        <w:rPr>
-          <w:rFonts w:ascii="Consolas" w:hAnsi="Consolas" w:cs="Consolas"/>
-          <w:color w:val="50A24F"/>
-        </w:rPr>
-        <w:t>Likes kids,has shots</w:t>
-      </w:r>
-      <w:r>
-        <w:rPr>
-          <w:rFonts w:ascii="Consolas" w:hAnsi="Consolas" w:cs="Consolas"/>
-          <w:color w:val="50A24F"/>
-        </w:rPr>
-        <w:t>",</w:t>
+        <w:t>"Likes kids,has shots",</w:t>
       </w:r>
     </w:p>
     <w:p>
@@ -5177,14 +4691,7 @@
           <w:rFonts w:ascii="Consolas" w:hAnsi="Consolas" w:cs="Consolas"/>
           <w:color w:val="996801"/>
         </w:rPr>
-        <w:t>"img</w:t>
-      </w:r>
-      <w:r>
-        <w:rPr>
-          <w:rFonts w:ascii="Consolas" w:hAnsi="Consolas" w:cs="Consolas"/>
-          <w:color w:val="996801"/>
-        </w:rPr>
-        <w:t xml:space="preserve">" </w:t>
+        <w:t xml:space="preserve">"img" </w:t>
       </w:r>
       <w:r>
         <w:rPr>
@@ -5198,28 +4705,14 @@
           <w:rFonts w:ascii="Consolas" w:hAnsi="Consolas" w:cs="Consolas"/>
           <w:color w:val="50A24F"/>
         </w:rPr>
-        <w:t>"1234-1234-1234-handle</w:t>
+        <w:t>"/image/fido.jpg</w:t>
       </w:r>
       <w:r>
         <w:rPr>
           <w:rFonts w:ascii="Consolas" w:hAnsi="Consolas" w:cs="Consolas"/>
           <w:color w:val="50A24F"/>
         </w:rPr>
-        <w:t>"</w:t>
-      </w:r>
-      <w:r>
-        <w:rPr>
-          <w:rFonts w:ascii="Consolas" w:hAnsi="Consolas" w:cs="Consolas"/>
-          <w:color w:val="50A24F"/>
-        </w:rPr>
-        <w:t>,</w:t>
-      </w:r>
-      <w:r>
-        <w:rPr>
-          <w:rFonts w:ascii="Consolas" w:hAnsi="Consolas" w:cs="Consolas"/>
-          <w:color w:val="50A24F"/>
-        </w:rPr>
-        <w:t xml:space="preserve"> </w:t>
+        <w:t xml:space="preserve">", </w:t>
       </w:r>
     </w:p>
     <w:p>
@@ -5238,14 +4731,7 @@
           <w:rFonts w:ascii="Consolas" w:hAnsi="Consolas" w:cs="Consolas"/>
           <w:color w:val="996801"/>
         </w:rPr>
-        <w:t>"price</w:t>
-      </w:r>
-      <w:r>
-        <w:rPr>
-          <w:rFonts w:ascii="Consolas" w:hAnsi="Consolas" w:cs="Consolas"/>
-          <w:color w:val="996801"/>
-        </w:rPr>
-        <w:t xml:space="preserve">" </w:t>
+        <w:t xml:space="preserve">"price" </w:t>
       </w:r>
       <w:r>
         <w:rPr>
@@ -5285,14 +4771,7 @@
           <w:rFonts w:ascii="Consolas" w:hAnsi="Consolas" w:cs="Consolas"/>
           <w:color w:val="996801"/>
         </w:rPr>
-        <w:t>"status</w:t>
-      </w:r>
-      <w:r>
-        <w:rPr>
-          <w:rFonts w:ascii="Consolas" w:hAnsi="Consolas" w:cs="Consolas"/>
-          <w:color w:val="996801"/>
-        </w:rPr>
-        <w:t xml:space="preserve">" </w:t>
+        <w:t xml:space="preserve">"status" </w:t>
       </w:r>
       <w:r>
         <w:rPr>
@@ -5369,6 +4848,8 @@
         </w:rPr>
         <w:t>- definitions</w:t>
       </w:r>
+      <w:bookmarkStart w:id="0" w:name="_GoBack"/>
+      <w:bookmarkEnd w:id="0"/>
     </w:p>
     <w:p>
       <w:pPr>
@@ -5421,23 +4902,7 @@
           <w:sz w:val="23"/>
           <w:szCs w:val="23"/>
         </w:rPr>
-        <w:t xml:space="preserve"> “</w:t>
-      </w:r>
-      <w:r>
-        <w:rPr>
-          <w:rFonts w:ascii="Courier New" w:hAnsi="Courier New" w:cs="Courier New"/>
-          <w:sz w:val="23"/>
-          <w:szCs w:val="23"/>
-        </w:rPr>
-        <w:t>pet</w:t>
-      </w:r>
-      <w:r>
-        <w:rPr>
-          <w:rFonts w:ascii="Courier New" w:hAnsi="Courier New" w:cs="Courier New"/>
-          <w:sz w:val="23"/>
-          <w:szCs w:val="23"/>
-        </w:rPr>
-        <w:t>id”</w:t>
+        <w:t xml:space="preserve"> “petid”</w:t>
       </w:r>
     </w:p>
     <w:p>
@@ -5457,8 +4922,62 @@
           <w:sz w:val="23"/>
           <w:szCs w:val="23"/>
         </w:rPr>
-        <w:t>n</w:t>
-      </w:r>
+        <w:t xml:space="preserve">name </w:t>
+      </w:r>
+      <w:r>
+        <w:rPr>
+          <w:rFonts w:ascii="Courier New" w:hAnsi="Courier New" w:cs="Courier New"/>
+          <w:sz w:val="23"/>
+          <w:szCs w:val="23"/>
+        </w:rPr>
+        <w:t xml:space="preserve">: “petname”, </w:t>
+      </w:r>
+    </w:p>
+    <w:p>
+      <w:pPr>
+        <w:pStyle w:val="Default"/>
+        <w:rPr>
+          <w:rFonts w:ascii="Courier New" w:hAnsi="Courier New" w:cs="Courier New"/>
+          <w:sz w:val="23"/>
+          <w:szCs w:val="23"/>
+        </w:rPr>
+      </w:pPr>
+      <w:r>
+        <w:rPr>
+          <w:rFonts w:ascii="Courier New" w:hAnsi="Courier New" w:cs="Courier New"/>
+          <w:b/>
+          <w:sz w:val="23"/>
+          <w:szCs w:val="23"/>
+        </w:rPr>
+        <w:t>type</w:t>
+      </w:r>
+      <w:r>
+        <w:rPr>
+          <w:rFonts w:ascii="Courier New" w:hAnsi="Courier New" w:cs="Courier New"/>
+          <w:b/>
+          <w:sz w:val="23"/>
+          <w:szCs w:val="23"/>
+        </w:rPr>
+        <w:t>:</w:t>
+      </w:r>
+      <w:r>
+        <w:rPr>
+          <w:rFonts w:ascii="Courier New" w:hAnsi="Courier New" w:cs="Courier New"/>
+          <w:sz w:val="23"/>
+          <w:szCs w:val="23"/>
+        </w:rPr>
+        <w:t xml:space="preserve"> “Dog/Cat”,</w:t>
+      </w:r>
+    </w:p>
+    <w:p>
+      <w:pPr>
+        <w:pStyle w:val="Default"/>
+        <w:rPr>
+          <w:rFonts w:ascii="Courier New" w:hAnsi="Courier New" w:cs="Courier New"/>
+          <w:sz w:val="23"/>
+          <w:szCs w:val="23"/>
+        </w:rPr>
+      </w:pPr>
       <w:r>
         <w:rPr>
           <w:rFonts w:ascii="Courier New" w:hAnsi="Courier New" w:cs="Courier New"/>
@@ -5467,75 +4986,15 @@
           <w:sz w:val="23"/>
           <w:szCs w:val="23"/>
         </w:rPr>
-        <w:t xml:space="preserve">ame </w:t>
-      </w:r>
-      <w:r>
-        <w:rPr>
-          <w:rFonts w:ascii="Courier New" w:hAnsi="Courier New" w:cs="Courier New"/>
-          <w:sz w:val="23"/>
-          <w:szCs w:val="23"/>
-        </w:rPr>
-        <w:t>: “pet</w:t>
-      </w:r>
-      <w:r>
-        <w:rPr>
-          <w:rFonts w:ascii="Courier New" w:hAnsi="Courier New" w:cs="Courier New"/>
-          <w:sz w:val="23"/>
-          <w:szCs w:val="23"/>
-        </w:rPr>
-        <w:t xml:space="preserve">name”, </w:t>
-      </w:r>
-    </w:p>
-    <w:p>
-      <w:pPr>
-        <w:pStyle w:val="Default"/>
-        <w:rPr>
-          <w:rFonts w:ascii="Courier New" w:hAnsi="Courier New" w:cs="Courier New"/>
-          <w:sz w:val="23"/>
-          <w:szCs w:val="23"/>
-        </w:rPr>
-      </w:pPr>
-      <w:r>
-        <w:rPr>
-          <w:rFonts w:ascii="Courier New" w:hAnsi="Courier New" w:cs="Courier New"/>
-          <w:b/>
-          <w:sz w:val="23"/>
-          <w:szCs w:val="23"/>
-        </w:rPr>
-        <w:t>type</w:t>
-      </w:r>
-      <w:r>
-        <w:rPr>
-          <w:rFonts w:ascii="Courier New" w:hAnsi="Courier New" w:cs="Courier New"/>
-          <w:b/>
-          <w:sz w:val="23"/>
-          <w:szCs w:val="23"/>
-        </w:rPr>
-        <w:t>:</w:t>
-      </w:r>
-      <w:r>
-        <w:rPr>
-          <w:rFonts w:ascii="Courier New" w:hAnsi="Courier New" w:cs="Courier New"/>
-          <w:sz w:val="23"/>
-          <w:szCs w:val="23"/>
-        </w:rPr>
-        <w:t xml:space="preserve"> “</w:t>
-      </w:r>
-      <w:r>
-        <w:rPr>
-          <w:rFonts w:ascii="Courier New" w:hAnsi="Courier New" w:cs="Courier New"/>
-          <w:sz w:val="23"/>
-          <w:szCs w:val="23"/>
-        </w:rPr>
-        <w:t>Dog/Cat</w:t>
-      </w:r>
-      <w:r>
-        <w:rPr>
-          <w:rFonts w:ascii="Courier New" w:hAnsi="Courier New" w:cs="Courier New"/>
-          <w:sz w:val="23"/>
-          <w:szCs w:val="23"/>
-        </w:rPr>
-        <w:t>”,</w:t>
+        <w:t>color</w:t>
+      </w:r>
+      <w:r>
+        <w:rPr>
+          <w:rFonts w:ascii="Courier New" w:hAnsi="Courier New" w:cs="Courier New"/>
+          <w:sz w:val="23"/>
+          <w:szCs w:val="23"/>
+        </w:rPr>
+        <w:t xml:space="preserve">: “color of pet”, </w:t>
       </w:r>
     </w:p>
     <w:p>
@@ -5555,23 +5014,15 @@
           <w:sz w:val="23"/>
           <w:szCs w:val="23"/>
         </w:rPr>
-        <w:t>color</w:t>
-      </w:r>
-      <w:r>
-        <w:rPr>
-          <w:rFonts w:ascii="Courier New" w:hAnsi="Courier New" w:cs="Courier New"/>
-          <w:sz w:val="23"/>
-          <w:szCs w:val="23"/>
-        </w:rPr>
-        <w:t>: “color of pet</w:t>
-      </w:r>
-      <w:r>
-        <w:rPr>
-          <w:rFonts w:ascii="Courier New" w:hAnsi="Courier New" w:cs="Courier New"/>
-          <w:sz w:val="23"/>
-          <w:szCs w:val="23"/>
-        </w:rPr>
-        <w:t xml:space="preserve">”, </w:t>
+        <w:t>breed</w:t>
+      </w:r>
+      <w:r>
+        <w:rPr>
+          <w:rFonts w:ascii="Courier New" w:hAnsi="Courier New" w:cs="Courier New"/>
+          <w:sz w:val="23"/>
+          <w:szCs w:val="23"/>
+        </w:rPr>
+        <w:t xml:space="preserve">: “pet breed ”, </w:t>
       </w:r>
     </w:p>
     <w:p>
@@ -5587,35 +5038,35 @@
         <w:rPr>
           <w:rFonts w:ascii="Courier New" w:hAnsi="Courier New" w:cs="Courier New"/>
           <w:b/>
-          <w:bCs/>
-          <w:sz w:val="23"/>
-          <w:szCs w:val="23"/>
-        </w:rPr>
-        <w:t>breed</w:t>
-      </w:r>
-      <w:r>
-        <w:rPr>
-          <w:rFonts w:ascii="Courier New" w:hAnsi="Courier New" w:cs="Courier New"/>
-          <w:sz w:val="23"/>
-          <w:szCs w:val="23"/>
-        </w:rPr>
-        <w:t>: “</w:t>
-      </w:r>
-      <w:r>
-        <w:rPr>
-          <w:rFonts w:ascii="Courier New" w:hAnsi="Courier New" w:cs="Courier New"/>
-          <w:sz w:val="23"/>
-          <w:szCs w:val="23"/>
-        </w:rPr>
-        <w:t xml:space="preserve">pet breed </w:t>
-      </w:r>
-      <w:r>
-        <w:rPr>
-          <w:rFonts w:ascii="Courier New" w:hAnsi="Courier New" w:cs="Courier New"/>
-          <w:sz w:val="23"/>
-          <w:szCs w:val="23"/>
-        </w:rPr>
-        <w:t xml:space="preserve">”, </w:t>
+          <w:sz w:val="23"/>
+          <w:szCs w:val="23"/>
+        </w:rPr>
+        <w:t>age</w:t>
+      </w:r>
+      <w:r>
+        <w:rPr>
+          <w:rFonts w:ascii="Courier New" w:hAnsi="Courier New" w:cs="Courier New"/>
+          <w:b/>
+          <w:sz w:val="23"/>
+          <w:szCs w:val="23"/>
+        </w:rPr>
+        <w:t>:</w:t>
+      </w:r>
+      <w:r>
+        <w:rPr>
+          <w:rFonts w:ascii="Courier New" w:hAnsi="Courier New" w:cs="Courier New"/>
+          <w:sz w:val="23"/>
+          <w:szCs w:val="23"/>
+        </w:rPr>
+        <w:t xml:space="preserve"> “age of pet years/months”</w:t>
+      </w:r>
+      <w:r>
+        <w:rPr>
+          <w:rFonts w:ascii="Courier New" w:hAnsi="Courier New" w:cs="Courier New"/>
+          <w:sz w:val="23"/>
+          <w:szCs w:val="23"/>
+        </w:rPr>
+        <w:t>,</w:t>
       </w:r>
     </w:p>
     <w:p>
@@ -5634,7 +5085,7 @@
           <w:sz w:val="23"/>
           <w:szCs w:val="23"/>
         </w:rPr>
-        <w:t>age</w:t>
+        <w:t>description</w:t>
       </w:r>
       <w:r>
         <w:rPr>
@@ -5651,6 +5102,50 @@
           <w:sz w:val="23"/>
           <w:szCs w:val="23"/>
         </w:rPr>
+        <w:t xml:space="preserve"> “general description and anyother info”</w:t>
+      </w:r>
+      <w:r>
+        <w:rPr>
+          <w:rFonts w:ascii="Courier New" w:hAnsi="Courier New" w:cs="Courier New"/>
+          <w:sz w:val="23"/>
+          <w:szCs w:val="23"/>
+        </w:rPr>
+        <w:t>,</w:t>
+      </w:r>
+    </w:p>
+    <w:p>
+      <w:pPr>
+        <w:pStyle w:val="Default"/>
+        <w:rPr>
+          <w:rFonts w:ascii="Courier New" w:hAnsi="Courier New" w:cs="Courier New"/>
+          <w:sz w:val="23"/>
+          <w:szCs w:val="23"/>
+        </w:rPr>
+      </w:pPr>
+      <w:r>
+        <w:rPr>
+          <w:rFonts w:ascii="Courier New" w:hAnsi="Courier New" w:cs="Courier New"/>
+          <w:b/>
+          <w:sz w:val="23"/>
+          <w:szCs w:val="23"/>
+        </w:rPr>
+        <w:t>img</w:t>
+      </w:r>
+      <w:r>
+        <w:rPr>
+          <w:rFonts w:ascii="Courier New" w:hAnsi="Courier New" w:cs="Courier New"/>
+          <w:b/>
+          <w:sz w:val="23"/>
+          <w:szCs w:val="23"/>
+        </w:rPr>
+        <w:t>:</w:t>
+      </w:r>
+      <w:r>
+        <w:rPr>
+          <w:rFonts w:ascii="Courier New" w:hAnsi="Courier New" w:cs="Courier New"/>
+          <w:sz w:val="23"/>
+          <w:szCs w:val="23"/>
+        </w:rPr>
         <w:t xml:space="preserve"> “</w:t>
       </w:r>
       <w:r>
@@ -5659,7 +5154,15 @@
           <w:sz w:val="23"/>
           <w:szCs w:val="23"/>
         </w:rPr>
-        <w:t>age of pet years/months”</w:t>
+        <w:t>URL of image</w:t>
+      </w:r>
+      <w:r>
+        <w:rPr>
+          <w:rFonts w:ascii="Courier New" w:hAnsi="Courier New" w:cs="Courier New"/>
+          <w:sz w:val="23"/>
+          <w:szCs w:val="23"/>
+        </w:rPr>
+        <w:t>”</w:t>
       </w:r>
       <w:r>
         <w:rPr>
@@ -5686,7 +5189,7 @@
           <w:sz w:val="23"/>
           <w:szCs w:val="23"/>
         </w:rPr>
-        <w:t>description</w:t>
+        <w:t>price</w:t>
       </w:r>
       <w:r>
         <w:rPr>
@@ -5703,23 +5206,7 @@
           <w:sz w:val="23"/>
           <w:szCs w:val="23"/>
         </w:rPr>
-        <w:t xml:space="preserve"> “</w:t>
-      </w:r>
-      <w:r>
-        <w:rPr>
-          <w:rFonts w:ascii="Courier New" w:hAnsi="Courier New" w:cs="Courier New"/>
-          <w:sz w:val="23"/>
-          <w:szCs w:val="23"/>
-        </w:rPr>
-        <w:t>general description and anyother info</w:t>
-      </w:r>
-      <w:r>
-        <w:rPr>
-          <w:rFonts w:ascii="Courier New" w:hAnsi="Courier New" w:cs="Courier New"/>
-          <w:sz w:val="23"/>
-          <w:szCs w:val="23"/>
-        </w:rPr>
-        <w:t>”</w:t>
+        <w:t xml:space="preserve"> “price to purchase pet”</w:t>
       </w:r>
       <w:r>
         <w:rPr>
@@ -5746,7 +5233,7 @@
           <w:sz w:val="23"/>
           <w:szCs w:val="23"/>
         </w:rPr>
-        <w:t>img</w:t>
+        <w:t>status</w:t>
       </w:r>
       <w:r>
         <w:rPr>
@@ -5763,143 +5250,7 @@
           <w:sz w:val="23"/>
           <w:szCs w:val="23"/>
         </w:rPr>
-        <w:t xml:space="preserve"> “</w:t>
-      </w:r>
-      <w:r>
-        <w:rPr>
-          <w:rFonts w:ascii="Courier New" w:hAnsi="Courier New" w:cs="Courier New"/>
-          <w:sz w:val="23"/>
-          <w:szCs w:val="23"/>
-        </w:rPr>
-        <w:t>handle of image blob</w:t>
-      </w:r>
-      <w:r>
-        <w:rPr>
-          <w:rFonts w:ascii="Courier New" w:hAnsi="Courier New" w:cs="Courier New"/>
-          <w:sz w:val="23"/>
-          <w:szCs w:val="23"/>
-        </w:rPr>
-        <w:t>”</w:t>
-      </w:r>
-      <w:r>
-        <w:rPr>
-          <w:rFonts w:ascii="Courier New" w:hAnsi="Courier New" w:cs="Courier New"/>
-          <w:sz w:val="23"/>
-          <w:szCs w:val="23"/>
-        </w:rPr>
-        <w:t>,</w:t>
-      </w:r>
-    </w:p>
-    <w:p>
-      <w:pPr>
-        <w:pStyle w:val="Default"/>
-        <w:rPr>
-          <w:rFonts w:ascii="Courier New" w:hAnsi="Courier New" w:cs="Courier New"/>
-          <w:sz w:val="23"/>
-          <w:szCs w:val="23"/>
-        </w:rPr>
-      </w:pPr>
-      <w:r>
-        <w:rPr>
-          <w:rFonts w:ascii="Courier New" w:hAnsi="Courier New" w:cs="Courier New"/>
-          <w:b/>
-          <w:sz w:val="23"/>
-          <w:szCs w:val="23"/>
-        </w:rPr>
-        <w:t>price</w:t>
-      </w:r>
-      <w:r>
-        <w:rPr>
-          <w:rFonts w:ascii="Courier New" w:hAnsi="Courier New" w:cs="Courier New"/>
-          <w:b/>
-          <w:sz w:val="23"/>
-          <w:szCs w:val="23"/>
-        </w:rPr>
-        <w:t>:</w:t>
-      </w:r>
-      <w:r>
-        <w:rPr>
-          <w:rFonts w:ascii="Courier New" w:hAnsi="Courier New" w:cs="Courier New"/>
-          <w:sz w:val="23"/>
-          <w:szCs w:val="23"/>
-        </w:rPr>
-        <w:t xml:space="preserve"> “</w:t>
-      </w:r>
-      <w:r>
-        <w:rPr>
-          <w:rFonts w:ascii="Courier New" w:hAnsi="Courier New" w:cs="Courier New"/>
-          <w:sz w:val="23"/>
-          <w:szCs w:val="23"/>
-        </w:rPr>
-        <w:t>price to purchase pet</w:t>
-      </w:r>
-      <w:r>
-        <w:rPr>
-          <w:rFonts w:ascii="Courier New" w:hAnsi="Courier New" w:cs="Courier New"/>
-          <w:sz w:val="23"/>
-          <w:szCs w:val="23"/>
-        </w:rPr>
-        <w:t>”</w:t>
-      </w:r>
-      <w:r>
-        <w:rPr>
-          <w:rFonts w:ascii="Courier New" w:hAnsi="Courier New" w:cs="Courier New"/>
-          <w:sz w:val="23"/>
-          <w:szCs w:val="23"/>
-        </w:rPr>
-        <w:t>,</w:t>
-      </w:r>
-    </w:p>
-    <w:p>
-      <w:pPr>
-        <w:pStyle w:val="Default"/>
-        <w:rPr>
-          <w:rFonts w:ascii="Courier New" w:hAnsi="Courier New" w:cs="Courier New"/>
-          <w:sz w:val="23"/>
-          <w:szCs w:val="23"/>
-        </w:rPr>
-      </w:pPr>
-      <w:r>
-        <w:rPr>
-          <w:rFonts w:ascii="Courier New" w:hAnsi="Courier New" w:cs="Courier New"/>
-          <w:b/>
-          <w:sz w:val="23"/>
-          <w:szCs w:val="23"/>
-        </w:rPr>
-        <w:t>status</w:t>
-      </w:r>
-      <w:r>
-        <w:rPr>
-          <w:rFonts w:ascii="Courier New" w:hAnsi="Courier New" w:cs="Courier New"/>
-          <w:b/>
-          <w:sz w:val="23"/>
-          <w:szCs w:val="23"/>
-        </w:rPr>
-        <w:t>:</w:t>
-      </w:r>
-      <w:r>
-        <w:rPr>
-          <w:rFonts w:ascii="Courier New" w:hAnsi="Courier New" w:cs="Courier New"/>
-          <w:sz w:val="23"/>
-          <w:szCs w:val="23"/>
-        </w:rPr>
-        <w:t xml:space="preserve"> “</w:t>
-      </w:r>
-      <w:r>
-        <w:rPr>
-          <w:rFonts w:ascii="Courier New" w:hAnsi="Courier New" w:cs="Courier New"/>
-          <w:sz w:val="23"/>
-          <w:szCs w:val="23"/>
-        </w:rPr>
-        <w:t>available/sold</w:t>
-      </w:r>
-      <w:r>
-        <w:rPr>
-          <w:rFonts w:ascii="Courier New" w:hAnsi="Courier New" w:cs="Courier New"/>
-          <w:sz w:val="23"/>
-          <w:szCs w:val="23"/>
-        </w:rPr>
-        <w:t>”</w:t>
+        <w:t xml:space="preserve"> “available/sold”</w:t>
       </w:r>
     </w:p>
     <w:p>
@@ -5981,12 +5332,6 @@
         <w:gridCol w:w="2980"/>
       </w:tblGrid>
       <w:tr>
-        <w:tblPrEx>
-          <w:tblCellMar>
-            <w:top w:w="0" w:type="dxa"/>
-            <w:bottom w:w="0" w:type="dxa"/>
-          </w:tblCellMar>
-        </w:tblPrEx>
         <w:trPr>
           <w:trHeight w:val="101"/>
         </w:trPr>
@@ -6103,12 +5448,6 @@
         </w:tc>
       </w:tr>
       <w:tr>
-        <w:tblPrEx>
-          <w:tblCellMar>
-            <w:top w:w="0" w:type="dxa"/>
-            <w:bottom w:w="0" w:type="dxa"/>
-          </w:tblCellMar>
-        </w:tblPrEx>
         <w:trPr>
           <w:trHeight w:val="88"/>
         </w:trPr>
@@ -6191,12 +5530,6 @@
         </w:tc>
       </w:tr>
       <w:tr>
-        <w:tblPrEx>
-          <w:tblCellMar>
-            <w:top w:w="0" w:type="dxa"/>
-            <w:bottom w:w="0" w:type="dxa"/>
-          </w:tblCellMar>
-        </w:tblPrEx>
         <w:trPr>
           <w:trHeight w:val="88"/>
         </w:trPr>
@@ -6287,12 +5620,6 @@
         </w:tc>
       </w:tr>
       <w:tr>
-        <w:tblPrEx>
-          <w:tblCellMar>
-            <w:top w:w="0" w:type="dxa"/>
-            <w:bottom w:w="0" w:type="dxa"/>
-          </w:tblCellMar>
-        </w:tblPrEx>
         <w:trPr>
           <w:trHeight w:val="88"/>
         </w:trPr>
@@ -6375,12 +5702,6 @@
         </w:tc>
       </w:tr>
       <w:tr>
-        <w:tblPrEx>
-          <w:tblCellMar>
-            <w:top w:w="0" w:type="dxa"/>
-            <w:bottom w:w="0" w:type="dxa"/>
-          </w:tblCellMar>
-        </w:tblPrEx>
         <w:trPr>
           <w:trHeight w:val="88"/>
         </w:trPr>
@@ -6463,12 +5784,6 @@
         </w:tc>
       </w:tr>
       <w:tr>
-        <w:tblPrEx>
-          <w:tblCellMar>
-            <w:top w:w="0" w:type="dxa"/>
-            <w:bottom w:w="0" w:type="dxa"/>
-          </w:tblCellMar>
-        </w:tblPrEx>
         <w:trPr>
           <w:trHeight w:val="548"/>
         </w:trPr>
@@ -6543,12 +5858,6 @@
         </w:tc>
       </w:tr>
       <w:tr>
-        <w:tblPrEx>
-          <w:tblCellMar>
-            <w:top w:w="0" w:type="dxa"/>
-            <w:bottom w:w="0" w:type="dxa"/>
-          </w:tblCellMar>
-        </w:tblPrEx>
         <w:trPr>
           <w:trHeight w:val="548"/>
         </w:trPr>
@@ -6623,12 +5932,6 @@
         </w:tc>
       </w:tr>
       <w:tr>
-        <w:tblPrEx>
-          <w:tblCellMar>
-            <w:top w:w="0" w:type="dxa"/>
-            <w:bottom w:w="0" w:type="dxa"/>
-          </w:tblCellMar>
-        </w:tblPrEx>
         <w:trPr>
           <w:trHeight w:val="212"/>
         </w:trPr>
@@ -6703,12 +6006,6 @@
         </w:tc>
       </w:tr>
       <w:tr>
-        <w:tblPrEx>
-          <w:tblCellMar>
-            <w:top w:w="0" w:type="dxa"/>
-            <w:bottom w:w="0" w:type="dxa"/>
-          </w:tblCellMar>
-        </w:tblPrEx>
         <w:trPr>
           <w:trHeight w:val="212"/>
         </w:trPr>
@@ -6754,41 +6051,43 @@
                 <w:sz w:val="22"/>
                 <w:szCs w:val="22"/>
               </w:rPr>
-              <w:t>Blob handle</w:t>
-            </w:r>
-          </w:p>
-        </w:tc>
-        <w:tc>
-          <w:tcPr>
-            <w:tcW w:w="2980" w:type="dxa"/>
-          </w:tcPr>
-          <w:p>
-            <w:pPr>
-              <w:pStyle w:val="Default"/>
-              <w:rPr>
-                <w:rFonts w:ascii="Courier New" w:hAnsi="Courier New" w:cs="Courier New"/>
-                <w:sz w:val="22"/>
-                <w:szCs w:val="22"/>
-              </w:rPr>
-            </w:pPr>
-            <w:r>
-              <w:rPr>
-                <w:rFonts w:ascii="Courier New" w:hAnsi="Courier New" w:cs="Courier New"/>
-                <w:sz w:val="22"/>
-                <w:szCs w:val="22"/>
-              </w:rPr>
-              <w:t>Pointer to the image of the pet</w:t>
+              <w:t>String</w:t>
+            </w:r>
+          </w:p>
+        </w:tc>
+        <w:tc>
+          <w:tcPr>
+            <w:tcW w:w="2980" w:type="dxa"/>
+          </w:tcPr>
+          <w:p>
+            <w:pPr>
+              <w:pStyle w:val="Default"/>
+              <w:rPr>
+                <w:rFonts w:ascii="Courier New" w:hAnsi="Courier New" w:cs="Courier New"/>
+                <w:sz w:val="22"/>
+                <w:szCs w:val="22"/>
+              </w:rPr>
+            </w:pPr>
+            <w:r>
+              <w:rPr>
+                <w:rFonts w:ascii="Courier New" w:hAnsi="Courier New" w:cs="Courier New"/>
+                <w:sz w:val="22"/>
+                <w:szCs w:val="22"/>
+              </w:rPr>
+              <w:t>URL</w:t>
+            </w:r>
+            <w:r>
+              <w:rPr>
+                <w:rFonts w:ascii="Courier New" w:hAnsi="Courier New" w:cs="Courier New"/>
+                <w:sz w:val="22"/>
+                <w:szCs w:val="22"/>
+              </w:rPr>
+              <w:t xml:space="preserve"> to the image of the pet</w:t>
             </w:r>
           </w:p>
         </w:tc>
       </w:tr>
       <w:tr>
-        <w:tblPrEx>
-          <w:tblCellMar>
-            <w:top w:w="0" w:type="dxa"/>
-            <w:bottom w:w="0" w:type="dxa"/>
-          </w:tblCellMar>
-        </w:tblPrEx>
         <w:trPr>
           <w:trHeight w:val="212"/>
         </w:trPr>
@@ -6863,12 +6162,6 @@
         </w:tc>
       </w:tr>
       <w:tr>
-        <w:tblPrEx>
-          <w:tblCellMar>
-            <w:top w:w="0" w:type="dxa"/>
-            <w:bottom w:w="0" w:type="dxa"/>
-          </w:tblCellMar>
-        </w:tblPrEx>
         <w:trPr>
           <w:trHeight w:val="212"/>
         </w:trPr>
@@ -7120,14 +6413,7 @@
           <w:rFonts w:ascii="Consolas" w:hAnsi="Consolas" w:cs="Consolas"/>
           <w:color w:val="996801"/>
         </w:rPr>
-        <w:t>"trans</w:t>
-      </w:r>
-      <w:r>
-        <w:rPr>
-          <w:rFonts w:ascii="Consolas" w:hAnsi="Consolas" w:cs="Consolas"/>
-          <w:color w:val="996801"/>
-        </w:rPr>
-        <w:t xml:space="preserve">Id" </w:t>
+        <w:t xml:space="preserve">"transId" </w:t>
       </w:r>
       <w:r>
         <w:rPr>
@@ -7167,14 +6453,7 @@
           <w:rFonts w:ascii="Consolas" w:hAnsi="Consolas" w:cs="Consolas"/>
           <w:color w:val="996801"/>
         </w:rPr>
-        <w:t>"user</w:t>
-      </w:r>
-      <w:r>
-        <w:rPr>
-          <w:rFonts w:ascii="Consolas" w:hAnsi="Consolas" w:cs="Consolas"/>
-          <w:color w:val="996801"/>
-        </w:rPr>
-        <w:t xml:space="preserve">Id" </w:t>
+        <w:t xml:space="preserve">"userId" </w:t>
       </w:r>
       <w:r>
         <w:rPr>
@@ -7254,14 +6533,7 @@
           <w:rFonts w:ascii="Consolas" w:hAnsi="Consolas" w:cs="Consolas"/>
           <w:color w:val="996801"/>
         </w:rPr>
-        <w:t>"payment</w:t>
-      </w:r>
-      <w:r>
-        <w:rPr>
-          <w:rFonts w:ascii="Consolas" w:hAnsi="Consolas" w:cs="Consolas"/>
-          <w:color w:val="996801"/>
-        </w:rPr>
-        <w:t xml:space="preserve">" </w:t>
+        <w:t xml:space="preserve">"payment" </w:t>
       </w:r>
       <w:r>
         <w:rPr>
@@ -7275,14 +6547,7 @@
           <w:rFonts w:ascii="Consolas" w:hAnsi="Consolas" w:cs="Consolas"/>
           <w:color w:val="50A24F"/>
         </w:rPr>
-        <w:t>payment sub-document type</w:t>
-      </w:r>
-      <w:r>
-        <w:rPr>
-          <w:rFonts w:ascii="Consolas" w:hAnsi="Consolas" w:cs="Consolas"/>
-          <w:color w:val="50A24F"/>
-        </w:rPr>
-        <w:t xml:space="preserve"> </w:t>
+        <w:t xml:space="preserve">payment sub-document type </w:t>
       </w:r>
       <w:r>
         <w:rPr>
@@ -7308,14 +6573,7 @@
           <w:rFonts w:ascii="Consolas" w:hAnsi="Consolas" w:cs="Consolas"/>
           <w:color w:val="996801"/>
         </w:rPr>
-        <w:t>"date</w:t>
-      </w:r>
-      <w:r>
-        <w:rPr>
-          <w:rFonts w:ascii="Consolas" w:hAnsi="Consolas" w:cs="Consolas"/>
-          <w:color w:val="996801"/>
-        </w:rPr>
-        <w:t xml:space="preserve">" </w:t>
+        <w:t xml:space="preserve">"date" </w:t>
       </w:r>
       <w:r>
         <w:rPr>
@@ -7329,14 +6587,7 @@
           <w:rFonts w:ascii="Consolas" w:hAnsi="Consolas" w:cs="Consolas"/>
           <w:color w:val="50A24F"/>
         </w:rPr>
-        <w:t>"6/22/2021</w:t>
-      </w:r>
-      <w:r>
-        <w:rPr>
-          <w:rFonts w:ascii="Consolas" w:hAnsi="Consolas" w:cs="Consolas"/>
-          <w:color w:val="50A24F"/>
-        </w:rPr>
-        <w:t xml:space="preserve">" </w:t>
+        <w:t xml:space="preserve">"6/22/2021" </w:t>
       </w:r>
       <w:r>
         <w:rPr>
@@ -7362,14 +6613,7 @@
           <w:rFonts w:ascii="Consolas" w:hAnsi="Consolas" w:cs="Consolas"/>
           <w:color w:val="996801"/>
         </w:rPr>
-        <w:t>"status</w:t>
-      </w:r>
-      <w:r>
-        <w:rPr>
-          <w:rFonts w:ascii="Consolas" w:hAnsi="Consolas" w:cs="Consolas"/>
-          <w:color w:val="996801"/>
-        </w:rPr>
-        <w:t xml:space="preserve">" </w:t>
+        <w:t xml:space="preserve">"status" </w:t>
       </w:r>
       <w:r>
         <w:rPr>
@@ -7383,14 +6627,7 @@
           <w:rFonts w:ascii="Consolas" w:hAnsi="Consolas" w:cs="Consolas"/>
           <w:color w:val="50A24F"/>
         </w:rPr>
-        <w:t>"delivered</w:t>
-      </w:r>
-      <w:r>
-        <w:rPr>
-          <w:rFonts w:ascii="Consolas" w:hAnsi="Consolas" w:cs="Consolas"/>
-          <w:color w:val="50A24F"/>
-        </w:rPr>
-        <w:t xml:space="preserve">" </w:t>
+        <w:t xml:space="preserve">"delivered" </w:t>
       </w:r>
       <w:r>
         <w:rPr>
@@ -7532,31 +6769,7 @@
           <w:sz w:val="23"/>
           <w:szCs w:val="23"/>
         </w:rPr>
-        <w:t xml:space="preserve"> “</w:t>
-      </w:r>
-      <w:r>
-        <w:rPr>
-          <w:rFonts w:ascii="Courier New" w:hAnsi="Courier New" w:cs="Courier New"/>
-          <w:sz w:val="23"/>
-          <w:szCs w:val="23"/>
-        </w:rPr>
-        <w:t xml:space="preserve">transaction </w:t>
-      </w:r>
-      <w:r>
-        <w:rPr>
-          <w:rFonts w:ascii="Courier New" w:hAnsi="Courier New" w:cs="Courier New"/>
-          <w:sz w:val="23"/>
-          <w:szCs w:val="23"/>
-        </w:rPr>
-        <w:t>id”</w:t>
-      </w:r>
-      <w:r>
-        <w:rPr>
-          <w:rFonts w:ascii="Courier New" w:hAnsi="Courier New" w:cs="Courier New"/>
-          <w:sz w:val="23"/>
-          <w:szCs w:val="23"/>
-        </w:rPr>
-        <w:t>,</w:t>
+        <w:t xml:space="preserve"> “transaction id”,</w:t>
       </w:r>
     </w:p>
     <w:p>
@@ -7592,31 +6805,7 @@
           <w:sz w:val="23"/>
           <w:szCs w:val="23"/>
         </w:rPr>
-        <w:t xml:space="preserve"> “</w:t>
-      </w:r>
-      <w:r>
-        <w:rPr>
-          <w:rFonts w:ascii="Courier New" w:hAnsi="Courier New" w:cs="Courier New"/>
-          <w:sz w:val="23"/>
-          <w:szCs w:val="23"/>
-        </w:rPr>
-        <w:t xml:space="preserve">user </w:t>
-      </w:r>
-      <w:r>
-        <w:rPr>
-          <w:rFonts w:ascii="Courier New" w:hAnsi="Courier New" w:cs="Courier New"/>
-          <w:sz w:val="23"/>
-          <w:szCs w:val="23"/>
-        </w:rPr>
-        <w:t>id”</w:t>
-      </w:r>
-      <w:r>
-        <w:rPr>
-          <w:rFonts w:ascii="Courier New" w:hAnsi="Courier New" w:cs="Courier New"/>
-          <w:sz w:val="23"/>
-          <w:szCs w:val="23"/>
-        </w:rPr>
-        <w:t>,</w:t>
+        <w:t xml:space="preserve"> “user id”,</w:t>
       </w:r>
     </w:p>
     <w:p>
@@ -7652,15 +6841,7 @@
           <w:sz w:val="23"/>
           <w:szCs w:val="23"/>
         </w:rPr>
-        <w:t xml:space="preserve"> “petid”</w:t>
-      </w:r>
-      <w:r>
-        <w:rPr>
-          <w:rFonts w:ascii="Courier New" w:hAnsi="Courier New" w:cs="Courier New"/>
-          <w:sz w:val="23"/>
-          <w:szCs w:val="23"/>
-        </w:rPr>
-        <w:t>,</w:t>
+        <w:t xml:space="preserve"> “petid”,</w:t>
       </w:r>
     </w:p>
     <w:p>
@@ -7680,8 +6861,26 @@
           <w:sz w:val="23"/>
           <w:szCs w:val="23"/>
         </w:rPr>
-        <w:t>pa</w:t>
-      </w:r>
+        <w:t xml:space="preserve">payment </w:t>
+      </w:r>
+      <w:r>
+        <w:rPr>
+          <w:rFonts w:ascii="Courier New" w:hAnsi="Courier New" w:cs="Courier New"/>
+          <w:sz w:val="23"/>
+          <w:szCs w:val="23"/>
+        </w:rPr>
+        <w:t>: payment sub-document, // sub-document credit card payment info</w:t>
+      </w:r>
+    </w:p>
+    <w:p>
+      <w:pPr>
+        <w:pStyle w:val="Default"/>
+        <w:rPr>
+          <w:rFonts w:ascii="Courier New" w:hAnsi="Courier New" w:cs="Courier New"/>
+          <w:sz w:val="23"/>
+          <w:szCs w:val="23"/>
+        </w:rPr>
+      </w:pPr>
       <w:r>
         <w:rPr>
           <w:rFonts w:ascii="Courier New" w:hAnsi="Courier New" w:cs="Courier New"/>
@@ -7690,103 +6889,39 @@
           <w:sz w:val="23"/>
           <w:szCs w:val="23"/>
         </w:rPr>
-        <w:t>yment</w:t>
-      </w:r>
+        <w:t xml:space="preserve">date </w:t>
+      </w:r>
+      <w:r>
+        <w:rPr>
+          <w:rFonts w:ascii="Courier New" w:hAnsi="Courier New" w:cs="Courier New"/>
+          <w:sz w:val="23"/>
+          <w:szCs w:val="23"/>
+        </w:rPr>
+        <w:t xml:space="preserve">: “date of purchase”, </w:t>
+      </w:r>
+    </w:p>
+    <w:p>
+      <w:pPr>
+        <w:pStyle w:val="Default"/>
+        <w:rPr>
+          <w:rFonts w:ascii="Courier New" w:hAnsi="Courier New" w:cs="Courier New"/>
+          <w:sz w:val="23"/>
+          <w:szCs w:val="23"/>
+        </w:rPr>
+      </w:pPr>
       <w:r>
         <w:rPr>
           <w:rFonts w:ascii="Courier New" w:hAnsi="Courier New" w:cs="Courier New"/>
           <w:b/>
-          <w:bCs/>
-          <w:sz w:val="23"/>
-          <w:szCs w:val="23"/>
-        </w:rPr>
-        <w:t xml:space="preserve"> </w:t>
-      </w:r>
-      <w:r>
-        <w:rPr>
-          <w:rFonts w:ascii="Courier New" w:hAnsi="Courier New" w:cs="Courier New"/>
-          <w:sz w:val="23"/>
-          <w:szCs w:val="23"/>
-        </w:rPr>
-        <w:t>: payment sub-document</w:t>
-      </w:r>
-      <w:r>
-        <w:rPr>
-          <w:rFonts w:ascii="Courier New" w:hAnsi="Courier New" w:cs="Courier New"/>
-          <w:sz w:val="23"/>
-          <w:szCs w:val="23"/>
-        </w:rPr>
-        <w:t>, // sub-document credit card payment info</w:t>
-      </w:r>
-    </w:p>
-    <w:p>
-      <w:pPr>
-        <w:pStyle w:val="Default"/>
-        <w:rPr>
-          <w:rFonts w:ascii="Courier New" w:hAnsi="Courier New" w:cs="Courier New"/>
-          <w:sz w:val="23"/>
-          <w:szCs w:val="23"/>
-        </w:rPr>
-      </w:pPr>
+          <w:sz w:val="23"/>
+          <w:szCs w:val="23"/>
+        </w:rPr>
+        <w:t>status</w:t>
+      </w:r>
       <w:r>
         <w:rPr>
           <w:rFonts w:ascii="Courier New" w:hAnsi="Courier New" w:cs="Courier New"/>
           <w:b/>
-          <w:bCs/>
-          <w:sz w:val="23"/>
-          <w:szCs w:val="23"/>
-        </w:rPr>
-        <w:t>date</w:t>
-      </w:r>
-      <w:r>
-        <w:rPr>
-          <w:rFonts w:ascii="Courier New" w:hAnsi="Courier New" w:cs="Courier New"/>
-          <w:b/>
-          <w:bCs/>
-          <w:sz w:val="23"/>
-          <w:szCs w:val="23"/>
-        </w:rPr>
-        <w:t xml:space="preserve"> </w:t>
-      </w:r>
-      <w:r>
-        <w:rPr>
-          <w:rFonts w:ascii="Courier New" w:hAnsi="Courier New" w:cs="Courier New"/>
-          <w:sz w:val="23"/>
-          <w:szCs w:val="23"/>
-        </w:rPr>
-        <w:t>: “date of purchase</w:t>
-      </w:r>
-      <w:r>
-        <w:rPr>
-          <w:rFonts w:ascii="Courier New" w:hAnsi="Courier New" w:cs="Courier New"/>
-          <w:sz w:val="23"/>
-          <w:szCs w:val="23"/>
-        </w:rPr>
-        <w:t xml:space="preserve">”, </w:t>
-      </w:r>
-    </w:p>
-    <w:p>
-      <w:pPr>
-        <w:pStyle w:val="Default"/>
-        <w:rPr>
-          <w:rFonts w:ascii="Courier New" w:hAnsi="Courier New" w:cs="Courier New"/>
-          <w:sz w:val="23"/>
-          <w:szCs w:val="23"/>
-        </w:rPr>
-      </w:pPr>
-      <w:r>
-        <w:rPr>
-          <w:rFonts w:ascii="Courier New" w:hAnsi="Courier New" w:cs="Courier New"/>
-          <w:b/>
-          <w:sz w:val="23"/>
-          <w:szCs w:val="23"/>
-        </w:rPr>
-        <w:t>status</w:t>
-      </w:r>
-      <w:r>
-        <w:rPr>
-          <w:rFonts w:ascii="Courier New" w:hAnsi="Courier New" w:cs="Courier New"/>
-          <w:b/>
           <w:sz w:val="23"/>
           <w:szCs w:val="23"/>
         </w:rPr>
@@ -7798,23 +6933,7 @@
           <w:sz w:val="23"/>
           <w:szCs w:val="23"/>
         </w:rPr>
-        <w:t xml:space="preserve"> “</w:t>
-      </w:r>
-      <w:r>
-        <w:rPr>
-          <w:rFonts w:ascii="Courier New" w:hAnsi="Courier New" w:cs="Courier New"/>
-          <w:sz w:val="23"/>
-          <w:szCs w:val="23"/>
-        </w:rPr>
-        <w:t>billed/delivered/refunded</w:t>
-      </w:r>
-      <w:r>
-        <w:rPr>
-          <w:rFonts w:ascii="Courier New" w:hAnsi="Courier New" w:cs="Courier New"/>
-          <w:sz w:val="23"/>
-          <w:szCs w:val="23"/>
-        </w:rPr>
-        <w:t>”,</w:t>
+        <w:t xml:space="preserve"> “billed/delivered/refunded”,</w:t>
       </w:r>
     </w:p>
     <w:p>
@@ -7912,12 +7031,6 @@
         <w:gridCol w:w="2980"/>
       </w:tblGrid>
       <w:tr>
-        <w:tblPrEx>
-          <w:tblCellMar>
-            <w:top w:w="0" w:type="dxa"/>
-            <w:bottom w:w="0" w:type="dxa"/>
-          </w:tblCellMar>
-        </w:tblPrEx>
         <w:trPr>
           <w:trHeight w:val="101"/>
         </w:trPr>
@@ -8034,12 +7147,6 @@
         </w:tc>
       </w:tr>
       <w:tr>
-        <w:tblPrEx>
-          <w:tblCellMar>
-            <w:top w:w="0" w:type="dxa"/>
-            <w:bottom w:w="0" w:type="dxa"/>
-          </w:tblCellMar>
-        </w:tblPrEx>
         <w:trPr>
           <w:trHeight w:val="88"/>
         </w:trPr>
@@ -8122,12 +7229,6 @@
         </w:tc>
       </w:tr>
       <w:tr>
-        <w:tblPrEx>
-          <w:tblCellMar>
-            <w:top w:w="0" w:type="dxa"/>
-            <w:bottom w:w="0" w:type="dxa"/>
-          </w:tblCellMar>
-        </w:tblPrEx>
         <w:trPr>
           <w:trHeight w:val="88"/>
         </w:trPr>
@@ -8202,12 +7303,6 @@
         </w:tc>
       </w:tr>
       <w:tr>
-        <w:tblPrEx>
-          <w:tblCellMar>
-            <w:top w:w="0" w:type="dxa"/>
-            <w:bottom w:w="0" w:type="dxa"/>
-          </w:tblCellMar>
-        </w:tblPrEx>
         <w:trPr>
           <w:trHeight w:val="88"/>
         </w:trPr>
@@ -8233,12 +7328,6 @@
               <w:gridCol w:w="2980"/>
             </w:tblGrid>
             <w:tr>
-              <w:tblPrEx>
-                <w:tblCellMar>
-                  <w:top w:w="0" w:type="dxa"/>
-                  <w:bottom w:w="0" w:type="dxa"/>
-                </w:tblCellMar>
-              </w:tblPrEx>
               <w:trPr>
                 <w:trHeight w:val="88"/>
               </w:trPr>
@@ -8372,12 +7461,6 @@
         </w:tc>
       </w:tr>
       <w:tr>
-        <w:tblPrEx>
-          <w:tblCellMar>
-            <w:top w:w="0" w:type="dxa"/>
-            <w:bottom w:w="0" w:type="dxa"/>
-          </w:tblCellMar>
-        </w:tblPrEx>
         <w:trPr>
           <w:trHeight w:val="88"/>
         </w:trPr>
@@ -8460,12 +7543,6 @@
         </w:tc>
       </w:tr>
       <w:tr>
-        <w:tblPrEx>
-          <w:tblCellMar>
-            <w:top w:w="0" w:type="dxa"/>
-            <w:bottom w:w="0" w:type="dxa"/>
-          </w:tblCellMar>
-        </w:tblPrEx>
         <w:trPr>
           <w:trHeight w:val="548"/>
         </w:trPr>
@@ -8540,12 +7617,6 @@
         </w:tc>
       </w:tr>
       <w:tr>
-        <w:tblPrEx>
-          <w:tblCellMar>
-            <w:top w:w="0" w:type="dxa"/>
-            <w:bottom w:w="0" w:type="dxa"/>
-          </w:tblCellMar>
-        </w:tblPrEx>
         <w:trPr>
           <w:trHeight w:val="548"/>
         </w:trPr>
@@ -9639,7 +8710,7 @@
 </file>
 
 <file path=customXml/itemProps1.xml><?xml version="1.0" encoding="utf-8"?>
-<ds:datastoreItem xmlns:ds="http://schemas.openxmlformats.org/officeDocument/2006/customXml" ds:itemID="{4579CA26-4711-4504-9AC4-BBC7C6055966}">
+<ds:datastoreItem xmlns:ds="http://schemas.openxmlformats.org/officeDocument/2006/customXml" ds:itemID="{4A813E91-D565-405C-9BD2-0BA7FFD7AEC3}">
   <ds:schemaRefs>
     <ds:schemaRef ds:uri="http://schemas.openxmlformats.org/officeDocument/2006/bibliography"/>
   </ds:schemaRefs>

</xml_diff>